<commit_message>
J'ai mis le premier paragraphe du chapitre 2 au présent
</commit_message>
<xml_diff>
--- a/Les Abandons V1.docx
+++ b/Les Abandons V1.docx
@@ -8,66 +8,24 @@
         <w:ind w:firstLine="0"/>
       </w:pPr>
       <w:r>
-        <w:t xml:space="preserve">Chapitre 1 -Intro (comme le singe dans le film </w:t>
-      </w:r>
-      <w:proofErr w:type="spellStart"/>
-      <w:r>
-        <w:t>nope</w:t>
-      </w:r>
-      <w:proofErr w:type="spellEnd"/>
-      <w:r>
-        <w:t>)</w:t>
+        <w:t xml:space="preserve">Chapitre 1 </w:t>
+      </w:r>
+      <w:r>
+        <w:t>– Un baiser dans la nuit</w:t>
+      </w:r>
+    </w:p>
+    <w:p>
+      <w:r>
+        <w:t>Une femme à genoux Un baiser dans la nuit sur le front d’un enfant endormi. Du plomb sur les épaules, la femme s’étonna de sa propre tristesse malgré son choix. Immobile, c’est tous les orphelins du monde qu’elle pleura. Plus un. Jacob, les yeux clos, indifférent à sa mère qui le quittait irrévocablement.</w:t>
+      </w:r>
+    </w:p>
+    <w:p>
+      <w:r>
+        <w:t>« Dors petit, tu auras toute ta vie pour m’en vouloir. »</w:t>
       </w:r>
     </w:p>
     <w:p/>
-    <w:p>
-      <w:r>
-        <w:t>Un petit chapitre court pour zoom très fort sur le moment de l’abandon. </w:t>
-      </w:r>
-    </w:p>
-    <w:p>
-      <w:r>
-        <w:t>Comme la description que l'on ferait du bébé que l’on retrouve au pied des marches d’un église. Vers moderne. </w:t>
-      </w:r>
-    </w:p>
-    <w:p>
-      <w:proofErr w:type="spellStart"/>
-      <w:r>
-        <w:t>Peut être</w:t>
-      </w:r>
-      <w:proofErr w:type="spellEnd"/>
-      <w:r>
-        <w:t xml:space="preserve"> la sortie de la signature avec le juge. </w:t>
-      </w:r>
-    </w:p>
-    <w:p>
-      <w:r>
-        <w:rPr>
-          <w:shd w:val="clear" w:color="auto" w:fill="FFFF00"/>
-        </w:rPr>
-        <w:t xml:space="preserve">Le dernier baiser à un enfant avant de le quitter quand il dort. </w:t>
-      </w:r>
-      <w:proofErr w:type="gramStart"/>
-      <w:r>
-        <w:rPr>
-          <w:shd w:val="clear" w:color="auto" w:fill="FFFF00"/>
-        </w:rPr>
-        <w:t>ça</w:t>
-      </w:r>
-      <w:proofErr w:type="gramEnd"/>
-      <w:r>
-        <w:rPr>
-          <w:shd w:val="clear" w:color="auto" w:fill="FFFF00"/>
-        </w:rPr>
-        <w:t xml:space="preserve"> doit être marquant interrogeant, presque choquant.</w:t>
-      </w:r>
-    </w:p>
     <w:p/>
-    <w:p>
-      <w:r>
-        <w:t xml:space="preserve">Il faut penser cette scène en entier pour pouvoir zoomer dedans après. </w:t>
-      </w:r>
-    </w:p>
     <w:p>
       <w:pPr>
         <w:spacing w:line="240" w:lineRule="auto"/>
@@ -98,23 +56,79 @@
     </w:p>
     <w:p>
       <w:r>
-        <w:t xml:space="preserve">Régulièrement, le soir venu, les yeux fermés, Amantine s’abandonnait volontairement pour </w:t>
-      </w:r>
-      <w:proofErr w:type="gramStart"/>
-      <w:r>
-        <w:t>ressentir</w:t>
-      </w:r>
-      <w:proofErr w:type="gramEnd"/>
-      <w:r>
-        <w:t xml:space="preserve"> à l’infini, la plus belle expérience qu’elle pensait pouvoir vivre. À quelques centimètres du sol, un matelas sur un sommier plein, un oreiller grossier et sa tête au-dessus. Sans cérémonie, elle exigeait de jouir avant toute chose et son mari obtempérait. Ils avaient appris au fil du temps que l’extraordinaire n’était pas nécessaire à leur harmonie. Elle aimait celui qui la faisait jouir et Mickaël avait besoin d’amour. De la pointe des doigts comme elle lui avait appris, il parcourait l’ensemble de sa peau. De ses orteils en jachère, aux creux de ses genoux, de ses hanches volumineuses à ses aisselles poilues. Et son cou. Et ses joues. Rien d’autres ne devait être entamé avant qu’il </w:t>
-      </w:r>
-      <w:proofErr w:type="gramStart"/>
-      <w:r>
-        <w:t>redécouvrit</w:t>
-      </w:r>
-      <w:proofErr w:type="gramEnd"/>
-      <w:r>
-        <w:t xml:space="preserve"> son univers chaque fois. Rassuré du sourire détendue plus que satisfait de sa bien-aimée, Mickael pouvait entamer le pèlerinage à sa vulve. Alors, de ses petits doigts, il écartait les chaires molles afin de révéler le centre à son aise avant de le parcourir. </w:t>
+        <w:t>Régulièrement, le soir venu, les yeux fermés, Amantine s’abandonn</w:t>
+      </w:r>
+      <w:r>
+        <w:t>e</w:t>
+      </w:r>
+      <w:r>
+        <w:t xml:space="preserve"> volontairement pour ressentir à l’infini, la plus belle expérience qu’elle pens</w:t>
+      </w:r>
+      <w:r>
+        <w:t>e</w:t>
+      </w:r>
+      <w:r>
+        <w:t xml:space="preserve"> pouvoir vivre. À quelques centimètres du sol, un matelas sur un sommier plein, un oreiller grossier et sa tête au-dessus. Sans cérémonie, elle exige de jouir avant toute chose et son mari obtemp</w:t>
+      </w:r>
+      <w:r>
+        <w:t>ère</w:t>
+      </w:r>
+      <w:r>
+        <w:t xml:space="preserve">. Ils </w:t>
+      </w:r>
+      <w:r>
+        <w:t>ont</w:t>
+      </w:r>
+      <w:r>
+        <w:t xml:space="preserve"> appris au fil du temps que l’extraordinaire n’</w:t>
+      </w:r>
+      <w:r>
+        <w:t>est</w:t>
+      </w:r>
+      <w:r>
+        <w:t xml:space="preserve"> pas nécessaire à leur harmonie. Elle aim</w:t>
+      </w:r>
+      <w:r>
+        <w:t>e</w:t>
+      </w:r>
+      <w:r>
+        <w:t xml:space="preserve"> celui qui la fai</w:t>
+      </w:r>
+      <w:r>
+        <w:t>t</w:t>
+      </w:r>
+      <w:r>
+        <w:t xml:space="preserve"> jouir et Mickaël a besoin d’amour. De la pointe des doigts comme elle lui a appris, il parcour</w:t>
+      </w:r>
+      <w:r>
+        <w:t>e</w:t>
+      </w:r>
+      <w:r>
+        <w:t xml:space="preserve"> l’ensemble de sa peau. De ses orteils en jachère, aux creux de ses genoux, de ses hanches volumineuses à ses aisselles poilues. Et son cou. Et ses joues. Rien d’autres ne d</w:t>
+      </w:r>
+      <w:r>
+        <w:t>oit</w:t>
+      </w:r>
+      <w:r>
+        <w:t xml:space="preserve"> être entamé avant qu’il redécouv</w:t>
+      </w:r>
+      <w:r>
+        <w:t>re</w:t>
+      </w:r>
+      <w:r>
+        <w:t xml:space="preserve"> son univers chaque fois. Rassuré du sourire détendue plus que satisfait de sa bien-aimée, Mickael p</w:t>
+      </w:r>
+      <w:r>
+        <w:t>eut</w:t>
+      </w:r>
+      <w:r>
+        <w:t xml:space="preserve"> entamer le pèlerinage à sa vulve. Alors, de ses petits doigts, il écart</w:t>
+      </w:r>
+      <w:r>
+        <w:t>e</w:t>
+      </w:r>
+      <w:r>
+        <w:t xml:space="preserve"> les chaires molles afin de révéler le centre à son aise avant de le parcourir. </w:t>
       </w:r>
     </w:p>
     <w:p>
@@ -124,11 +138,11 @@
     </w:p>
     <w:p>
       <w:r>
-        <w:t xml:space="preserve">Mickaël caressait les muqueuses rosées asséchant cette peau fine peu habituée au ph de l’air. Comme un boulanger ressent le pétrin entre ses doigts experts ; sans attendre qu’elle réclame, il ajoutait une pointe de lubrifiant à sa recette. Et puis il massait, s’insérait, ressortait, entourait, appuyait son sexe en entier faisant de lui un tout oubliant les parties. Au bord de </w:t>
+        <w:t xml:space="preserve">Mickaël caressait les muqueuses rosées asséchant cette peau fine peu habituée au ph de l’air. Comme un boulanger ressent le pétrin entre ses doigts experts ; sans attendre qu’elle réclame, il ajoutait une pointe de lubrifiant à sa recette. Et puis il massait, s’insérait, ressortait, entourait, appuyait son sexe en entier faisant de lui un tout oubliant les parties. Au bord de l’extase, avec un autre partenaire, Amantine aurait mis les mains pour finir le travail à sa </w:t>
       </w:r>
       <w:r>
         <w:lastRenderedPageBreak/>
-        <w:t>l’extase, avec un autre partenaire, Amantine aurait mis les mains pour finir le travail à sa manière. Aujourd’hui elle se retenait. Depuis longtemps Mickaël avait réussi une chose qu’elle ne savait pas possible : la faire jouir sans sa propre intervention. Le travail de relaxation d’Amantine prenait toute sa dimension à cet instant précis. Stopper l’impétueuse envie de convulser immédiatement.</w:t>
+        <w:t>manière. Aujourd’hui elle se retenait. Depuis longtemps Mickaël avait réussi une chose qu’elle ne savait pas possible : la faire jouir sans sa propre intervention. Le travail de relaxation d’Amantine prenait toute sa dimension à cet instant précis. Stopper l’impétueuse envie de convulser immédiatement.</w:t>
       </w:r>
     </w:p>
     <w:p>
@@ -167,11 +181,11 @@
       </w:r>
       <w:proofErr w:type="spellEnd"/>
       <w:r>
-        <w:t xml:space="preserve"> la pilule, l’image des rejetons de Micka dans son ventre la révulsait. Son foutre en elle fut désormais psychologiquement intolérable alors elle trouva des parades. Elle devint la reine des jeux de </w:t>
+        <w:t xml:space="preserve"> la pilule, l’image des rejetons de Micka dans son ventre la révulsait. Son foutre en elle fut désormais psychologiquement intolérable alors elle trouva des parades. Elle devint la reine des jeux de sperme : sur son corps, sur son visage mais toujours ailleurs qu’en elle. C’est à cette période </w:t>
       </w:r>
       <w:r>
         <w:lastRenderedPageBreak/>
-        <w:t xml:space="preserve">sperme : sur son corps, sur son visage mais toujours ailleurs qu’en elle. C’est à cette période qu’elle commença à avaler. Il ne fit pas le rapprochement, il y vit la soumission ultime de son amoureuse, </w:t>
+        <w:t xml:space="preserve">qu’elle commença à avaler. Il ne fit pas le rapprochement, il y vit la soumission ultime de son amoureuse, </w:t>
       </w:r>
       <w:proofErr w:type="gramStart"/>
       <w:r>

</xml_diff>